<commit_message>
Added Instructions for Answer to Wrongful Occupation and Petition for Appeal, cleaned up code, included new templates for the instructions, re-worked answer to wrongful occupation to account for multi-PDF concatenation instead of single-template output
</commit_message>
<xml_diff>
--- a/docassemble/LAWVRentersRightsWestVirginia/data/templates/notice_to_acknowledge_stay.docx
+++ b/docassemble/LAWVRentersRightsWestVirginia/data/templates/notice_to_acknowledge_stay.docx
@@ -44,7 +44,23 @@
           <w:bCs/>
           <w:szCs w:val="24"/>
         </w:rPr>
-        <w:t xml:space="preserve">IN THE CIRCUIT COURT </w:t>
+        <w:t xml:space="preserve">IN THE </w:t>
+      </w:r>
+      <w:r>
+        <w:rPr>
+          <w:b/>
+          <w:bCs/>
+          <w:szCs w:val="24"/>
+        </w:rPr>
+        <w:t>MAGISTRATE</w:t>
+      </w:r>
+      <w:r>
+        <w:rPr>
+          <w:b/>
+          <w:bCs/>
+          <w:szCs w:val="24"/>
+        </w:rPr>
+        <w:t xml:space="preserve"> COURT </w:t>
       </w:r>
       <w:r>
         <w:rPr>
@@ -130,6 +146,7 @@
           <w:szCs w:val="24"/>
         </w:rPr>
       </w:pPr>
+      <w:proofErr w:type="gramStart"/>
       <w:r>
         <w:rPr>
           <w:b/>
@@ -144,7 +161,16 @@
           <w:bCs/>
           <w:szCs w:val="24"/>
         </w:rPr>
-        <w:t>p.name.full() }}</w:t>
+        <w:t>p</w:t>
+      </w:r>
+      <w:proofErr w:type="gramEnd"/>
+      <w:r>
+        <w:rPr>
+          <w:b/>
+          <w:bCs/>
+          <w:szCs w:val="24"/>
+        </w:rPr>
+        <w:t>.name.full() }}</w:t>
       </w:r>
       <w:r>
         <w:rPr>
@@ -253,7 +279,25 @@
           <w:bCs/>
           <w:szCs w:val="24"/>
         </w:rPr>
-        <w:t>: {{ case_num }}</w:t>
+        <w:t xml:space="preserve">: </w:t>
+      </w:r>
+      <w:proofErr w:type="gramStart"/>
+      <w:r>
+        <w:rPr>
+          <w:b/>
+          <w:bCs/>
+          <w:szCs w:val="24"/>
+        </w:rPr>
+        <w:t>{{ case</w:t>
+      </w:r>
+      <w:proofErr w:type="gramEnd"/>
+      <w:r>
+        <w:rPr>
+          <w:b/>
+          <w:bCs/>
+          <w:szCs w:val="24"/>
+        </w:rPr>
+        <w:t>_num }}</w:t>
       </w:r>
     </w:p>
     <w:p>
@@ -449,13 +493,23 @@
           <w:szCs w:val="24"/>
         </w:rPr>
       </w:pPr>
-      <w:r>
-        <w:rPr>
-          <w:b/>
-          <w:bCs/>
-          <w:szCs w:val="24"/>
-        </w:rPr>
-        <w:t>{{ r.name.full(middle=”full”) }}</w:t>
+      <w:proofErr w:type="gramStart"/>
+      <w:r>
+        <w:rPr>
+          <w:b/>
+          <w:bCs/>
+          <w:szCs w:val="24"/>
+        </w:rPr>
+        <w:t>{{ r</w:t>
+      </w:r>
+      <w:proofErr w:type="gramEnd"/>
+      <w:r>
+        <w:rPr>
+          <w:b/>
+          <w:bCs/>
+          <w:szCs w:val="24"/>
+        </w:rPr>
+        <w:t>.name.full(middle=”full”) }}</w:t>
       </w:r>
       <w:r>
         <w:rPr>
@@ -686,11 +740,19 @@
         </w:rPr>
         <w:t xml:space="preserve">, </w:t>
       </w:r>
-      <w:r>
-        <w:rPr>
-          <w:szCs w:val="24"/>
-        </w:rPr>
-        <w:t>{{ r.name.full(middle=”full”) }}</w:t>
+      <w:proofErr w:type="gramStart"/>
+      <w:r>
+        <w:rPr>
+          <w:szCs w:val="24"/>
+        </w:rPr>
+        <w:t>{{ r</w:t>
+      </w:r>
+      <w:proofErr w:type="gramEnd"/>
+      <w:r>
+        <w:rPr>
+          <w:szCs w:val="24"/>
+        </w:rPr>
+        <w:t>.name.full(middle=”full”) }}</w:t>
       </w:r>
       <w:r>
         <w:rPr>
@@ -938,11 +1000,19 @@
         <w:lastRenderedPageBreak/>
         <w:t xml:space="preserve">The Defendant has filed a timely appeal from the judgment entered </w:t>
       </w:r>
-      <w:r>
-        <w:rPr>
-          <w:szCs w:val="24"/>
-        </w:rPr>
-        <w:t>{{ judgment_date }}</w:t>
+      <w:proofErr w:type="gramStart"/>
+      <w:r>
+        <w:rPr>
+          <w:szCs w:val="24"/>
+        </w:rPr>
+        <w:t>{{ judgment</w:t>
+      </w:r>
+      <w:proofErr w:type="gramEnd"/>
+      <w:r>
+        <w:rPr>
+          <w:szCs w:val="24"/>
+        </w:rPr>
+        <w:t>_date }}</w:t>
       </w:r>
       <w:r>
         <w:rPr>
@@ -1036,11 +1106,19 @@
         </w:rPr>
         <w:t xml:space="preserve">at </w:t>
       </w:r>
-      <w:r>
-        <w:rPr>
-          <w:szCs w:val="24"/>
-        </w:rPr>
-        <w:t>{{ r.address.on_one_line() }}</w:t>
+      <w:proofErr w:type="gramStart"/>
+      <w:r>
+        <w:rPr>
+          <w:szCs w:val="24"/>
+        </w:rPr>
+        <w:t>{{ r</w:t>
+      </w:r>
+      <w:proofErr w:type="gramEnd"/>
+      <w:r>
+        <w:rPr>
+          <w:szCs w:val="24"/>
+        </w:rPr>
+        <w:t>.address.on_one_line() }}</w:t>
       </w:r>
       <w:r>
         <w:rPr>
@@ -1139,11 +1217,19 @@
           <w:szCs w:val="24"/>
         </w:rPr>
       </w:pPr>
-      <w:r>
-        <w:rPr>
-          <w:szCs w:val="24"/>
-        </w:rPr>
-        <w:t>{{ r.name.full(middle=”full”) }}, Defendant/Appellant</w:t>
+      <w:proofErr w:type="gramStart"/>
+      <w:r>
+        <w:rPr>
+          <w:szCs w:val="24"/>
+        </w:rPr>
+        <w:t>{{ r</w:t>
+      </w:r>
+      <w:proofErr w:type="gramEnd"/>
+      <w:r>
+        <w:rPr>
+          <w:szCs w:val="24"/>
+        </w:rPr>
+        <w:t>.name.full(middle=”full”) }}, Defendant/Appellant</w:t>
       </w:r>
     </w:p>
     <w:sectPr>

</xml_diff>